<commit_message>
Liste ok avec suppression
</commit_message>
<xml_diff>
--- a/lawapp.docx
+++ b/lawapp.docx
@@ -150,21 +150,7 @@
         <w:rPr>
           <w:lang w:val="fr-FR"/>
         </w:rPr>
-        <w:t xml:space="preserve">Une partie dite admin destinée aux gestionnaires du cabinet permettant de </w:t>
-      </w:r>
-      <w:proofErr w:type="spellStart"/>
-      <w:r>
-        <w:rPr>
-          <w:lang w:val="fr-FR"/>
-        </w:rPr>
-        <w:t>controler</w:t>
-      </w:r>
-      <w:proofErr w:type="spellEnd"/>
-      <w:r>
-        <w:rPr>
-          <w:lang w:val="fr-FR"/>
-        </w:rPr>
-        <w:t xml:space="preserve"> l’activité du cabinet</w:t>
+        <w:t>Une partie dite admin destinée aux gestionnaires du cabinet permettant de controler l’activité du cabinet</w:t>
       </w:r>
     </w:p>
     <w:p>
@@ -174,14 +160,12 @@
           <w:lang w:val="fr-FR"/>
         </w:rPr>
       </w:pPr>
-      <w:proofErr w:type="spellStart"/>
       <w:r>
         <w:rPr>
           <w:lang w:val="fr-FR"/>
         </w:rPr>
         <w:t>Repertoire</w:t>
       </w:r>
-      <w:proofErr w:type="spellEnd"/>
     </w:p>
     <w:p>
       <w:pPr>
@@ -479,14 +463,12 @@
                 <w:lang w:val="fr-FR"/>
               </w:rPr>
             </w:pPr>
-            <w:proofErr w:type="spellStart"/>
             <w:r>
               <w:rPr>
                 <w:lang w:val="fr-FR"/>
               </w:rPr>
               <w:t>Str</w:t>
             </w:r>
-            <w:proofErr w:type="spellEnd"/>
           </w:p>
         </w:tc>
         <w:tc>
@@ -569,14 +551,12 @@
                 <w:lang w:val="fr-FR"/>
               </w:rPr>
             </w:pPr>
-            <w:proofErr w:type="spellStart"/>
             <w:r>
               <w:rPr>
                 <w:lang w:val="fr-FR"/>
               </w:rPr>
               <w:t>Str</w:t>
             </w:r>
-            <w:proofErr w:type="spellEnd"/>
           </w:p>
         </w:tc>
         <w:tc>
@@ -734,14 +714,12 @@
                 <w:lang w:val="fr-FR"/>
               </w:rPr>
             </w:pPr>
-            <w:proofErr w:type="spellStart"/>
             <w:r>
               <w:rPr>
                 <w:lang w:val="fr-FR"/>
               </w:rPr>
               <w:t>Telephone</w:t>
             </w:r>
-            <w:proofErr w:type="spellEnd"/>
           </w:p>
         </w:tc>
         <w:tc>
@@ -856,14 +834,12 @@
                 <w:lang w:val="fr-FR"/>
               </w:rPr>
             </w:pPr>
-            <w:proofErr w:type="spellStart"/>
             <w:r>
               <w:rPr>
                 <w:lang w:val="fr-FR"/>
               </w:rPr>
               <w:t>smallint</w:t>
             </w:r>
-            <w:proofErr w:type="spellEnd"/>
           </w:p>
         </w:tc>
         <w:tc>
@@ -1232,14 +1208,12 @@
                 <w:lang w:val="fr-FR"/>
               </w:rPr>
             </w:pPr>
-            <w:proofErr w:type="spellStart"/>
             <w:r>
               <w:rPr>
                 <w:lang w:val="fr-FR"/>
               </w:rPr>
               <w:t>Str</w:t>
             </w:r>
-            <w:proofErr w:type="spellEnd"/>
           </w:p>
         </w:tc>
         <w:tc>
@@ -1285,27 +1259,11 @@
                 <w:lang w:val="fr-FR"/>
               </w:rPr>
             </w:pPr>
-            <w:proofErr w:type="spellStart"/>
-            <w:r>
-              <w:rPr>
-                <w:lang w:val="fr-FR"/>
-              </w:rPr>
-              <w:t>Avocat</w:t>
-            </w:r>
-            <w:proofErr w:type="gramStart"/>
-            <w:r>
-              <w:rPr>
-                <w:lang w:val="fr-FR"/>
-              </w:rPr>
-              <w:t>,coursier</w:t>
-            </w:r>
-            <w:proofErr w:type="spellEnd"/>
-            <w:proofErr w:type="gramEnd"/>
-            <w:r>
-              <w:rPr>
-                <w:lang w:val="fr-FR"/>
-              </w:rPr>
-              <w:t xml:space="preserve"> …</w:t>
+            <w:r>
+              <w:rPr>
+                <w:lang w:val="fr-FR"/>
+              </w:rPr>
+              <w:t>Avocat,coursier …</w:t>
             </w:r>
           </w:p>
         </w:tc>
@@ -1499,8 +1457,6 @@
                 <w:lang w:val="fr-FR"/>
               </w:rPr>
             </w:pPr>
-            <w:bookmarkStart w:id="0" w:name="_GoBack"/>
-            <w:bookmarkEnd w:id="0"/>
           </w:p>
         </w:tc>
         <w:tc>
@@ -1577,14 +1533,12 @@
                 <w:lang w:val="fr-FR"/>
               </w:rPr>
             </w:pPr>
-            <w:proofErr w:type="spellStart"/>
             <w:r>
               <w:rPr>
                 <w:lang w:val="fr-FR"/>
               </w:rPr>
               <w:t>Str</w:t>
             </w:r>
-            <w:proofErr w:type="spellEnd"/>
           </w:p>
         </w:tc>
         <w:tc>
@@ -1871,14 +1825,12 @@
                 <w:lang w:val="fr-FR"/>
               </w:rPr>
             </w:pPr>
-            <w:proofErr w:type="spellStart"/>
             <w:r>
               <w:rPr>
                 <w:lang w:val="fr-FR"/>
               </w:rPr>
               <w:t>Str</w:t>
             </w:r>
-            <w:proofErr w:type="spellEnd"/>
           </w:p>
         </w:tc>
         <w:tc>
@@ -1942,14 +1894,12 @@
                 <w:lang w:val="fr-FR"/>
               </w:rPr>
             </w:pPr>
-            <w:proofErr w:type="spellStart"/>
             <w:r>
               <w:rPr>
                 <w:lang w:val="fr-FR"/>
               </w:rPr>
               <w:t>Prenom</w:t>
             </w:r>
-            <w:proofErr w:type="spellEnd"/>
           </w:p>
         </w:tc>
         <w:tc>
@@ -1963,14 +1913,12 @@
                 <w:lang w:val="fr-FR"/>
               </w:rPr>
             </w:pPr>
-            <w:proofErr w:type="spellStart"/>
             <w:r>
               <w:rPr>
                 <w:lang w:val="fr-FR"/>
               </w:rPr>
               <w:t>Str</w:t>
             </w:r>
-            <w:proofErr w:type="spellEnd"/>
           </w:p>
         </w:tc>
         <w:tc>
@@ -2333,14 +2281,12 @@
                 <w:lang w:val="fr-FR"/>
               </w:rPr>
             </w:pPr>
-            <w:proofErr w:type="spellStart"/>
             <w:r>
               <w:rPr>
                 <w:lang w:val="fr-FR"/>
               </w:rPr>
               <w:t>Str</w:t>
             </w:r>
-            <w:proofErr w:type="spellEnd"/>
           </w:p>
         </w:tc>
         <w:tc>
@@ -2423,19 +2369,11 @@
                 <w:lang w:val="fr-FR"/>
               </w:rPr>
             </w:pPr>
-            <w:proofErr w:type="spellStart"/>
-            <w:r>
-              <w:rPr>
-                <w:lang w:val="fr-FR"/>
-              </w:rPr>
-              <w:t>Text</w:t>
-            </w:r>
-            <w:proofErr w:type="spellEnd"/>
-            <w:r>
-              <w:rPr>
-                <w:lang w:val="fr-FR"/>
-              </w:rPr>
-              <w:t xml:space="preserve"> area</w:t>
+            <w:r>
+              <w:rPr>
+                <w:lang w:val="fr-FR"/>
+              </w:rPr>
+              <w:t>Text area</w:t>
             </w:r>
           </w:p>
         </w:tc>
@@ -2875,14 +2813,12 @@
                 <w:lang w:val="fr-FR"/>
               </w:rPr>
             </w:pPr>
-            <w:proofErr w:type="spellStart"/>
             <w:r>
               <w:rPr>
                 <w:lang w:val="fr-FR"/>
               </w:rPr>
               <w:t>Str</w:t>
             </w:r>
-            <w:proofErr w:type="spellEnd"/>
           </w:p>
         </w:tc>
         <w:tc>
@@ -3769,8 +3705,110 @@
         <w:rPr>
           <w:lang w:val="fr-FR"/>
         </w:rPr>
-        <w:t xml:space="preserve">reebox). </w:t>
+        <w:t>reebox).</w:t>
       </w:r>
+    </w:p>
+    <w:p>
+      <w:pPr>
+        <w:pStyle w:val="Titre1"/>
+        <w:rPr>
+          <w:lang w:val="fr-FR"/>
+        </w:rPr>
+      </w:pPr>
+      <w:r>
+        <w:rPr>
+          <w:lang w:val="fr-FR"/>
+        </w:rPr>
+        <w:t>Liste chose à faire</w:t>
+      </w:r>
+    </w:p>
+    <w:p>
+      <w:pPr>
+        <w:pStyle w:val="Titre2"/>
+        <w:rPr>
+          <w:lang w:val="fr-FR"/>
+        </w:rPr>
+      </w:pPr>
+      <w:r>
+        <w:rPr>
+          <w:lang w:val="fr-FR"/>
+        </w:rPr>
+        <w:t>10/02/2017</w:t>
+      </w:r>
+    </w:p>
+    <w:p>
+      <w:pPr>
+        <w:pStyle w:val="Paragraphedeliste"/>
+        <w:numPr>
+          <w:ilvl w:val="0"/>
+          <w:numId w:val="6"/>
+        </w:numPr>
+        <w:rPr>
+          <w:lang w:val="fr-FR"/>
+        </w:rPr>
+      </w:pPr>
+      <w:r>
+        <w:rPr>
+          <w:lang w:val="fr-FR"/>
+        </w:rPr>
+        <w:t>Page d’accueil avec gestion de la connexion des membres</w:t>
+      </w:r>
+    </w:p>
+    <w:p>
+      <w:pPr>
+        <w:pStyle w:val="Paragraphedeliste"/>
+        <w:numPr>
+          <w:ilvl w:val="0"/>
+          <w:numId w:val="6"/>
+        </w:numPr>
+        <w:rPr>
+          <w:lang w:val="fr-FR"/>
+        </w:rPr>
+      </w:pPr>
+      <w:r>
+        <w:rPr>
+          <w:lang w:val="fr-FR"/>
+        </w:rPr>
+        <w:t>Mise en place d’un système de droit flexible</w:t>
+      </w:r>
+    </w:p>
+    <w:p>
+      <w:pPr>
+        <w:pStyle w:val="Paragraphedeliste"/>
+        <w:numPr>
+          <w:ilvl w:val="0"/>
+          <w:numId w:val="6"/>
+        </w:numPr>
+        <w:rPr>
+          <w:lang w:val="fr-FR"/>
+        </w:rPr>
+      </w:pPr>
+      <w:r>
+        <w:rPr>
+          <w:lang w:val="fr-FR"/>
+        </w:rPr>
+        <w:t>Affichage des pages en fonction des droits</w:t>
+      </w:r>
+    </w:p>
+    <w:p>
+      <w:pPr>
+        <w:pStyle w:val="Paragraphedeliste"/>
+        <w:numPr>
+          <w:ilvl w:val="0"/>
+          <w:numId w:val="6"/>
+        </w:numPr>
+        <w:rPr>
+          <w:lang w:val="fr-FR"/>
+        </w:rPr>
+      </w:pPr>
+      <w:r>
+        <w:rPr>
+          <w:lang w:val="fr-FR"/>
+        </w:rPr>
+        <w:t>Ajouter une fonctionnalité de suppression, consultation et édition dans les listes</w:t>
+      </w:r>
+      <w:bookmarkStart w:id="0" w:name="_GoBack"/>
+      <w:bookmarkEnd w:id="0"/>
     </w:p>
     <w:sectPr>
       <w:pgSz w:w="12240" w:h="15840"/>
@@ -3898,6 +3936,119 @@
     </w:lvl>
   </w:abstractNum>
   <w:abstractNum w:abstractNumId="1">
+    <w:nsid w:val="1B7E785A"/>
+    <w:multiLevelType w:val="hybridMultilevel"/>
+    <w:tmpl w:val="EDC67AE0"/>
+    <w:lvl w:ilvl="0" w:tplc="04090001">
+      <w:start w:val="1"/>
+      <w:numFmt w:val="bullet"/>
+      <w:lvlText w:val=""/>
+      <w:lvlJc w:val="left"/>
+      <w:pPr>
+        <w:ind w:left="765" w:hanging="360"/>
+      </w:pPr>
+      <w:rPr>
+        <w:rFonts w:ascii="Symbol" w:hAnsi="Symbol" w:hint="default"/>
+      </w:rPr>
+    </w:lvl>
+    <w:lvl w:ilvl="1" w:tplc="04090003" w:tentative="1">
+      <w:start w:val="1"/>
+      <w:numFmt w:val="bullet"/>
+      <w:lvlText w:val="o"/>
+      <w:lvlJc w:val="left"/>
+      <w:pPr>
+        <w:ind w:left="1485" w:hanging="360"/>
+      </w:pPr>
+      <w:rPr>
+        <w:rFonts w:ascii="Courier New" w:hAnsi="Courier New" w:cs="Courier New" w:hint="default"/>
+      </w:rPr>
+    </w:lvl>
+    <w:lvl w:ilvl="2" w:tplc="04090005" w:tentative="1">
+      <w:start w:val="1"/>
+      <w:numFmt w:val="bullet"/>
+      <w:lvlText w:val=""/>
+      <w:lvlJc w:val="left"/>
+      <w:pPr>
+        <w:ind w:left="2205" w:hanging="360"/>
+      </w:pPr>
+      <w:rPr>
+        <w:rFonts w:ascii="Wingdings" w:hAnsi="Wingdings" w:hint="default"/>
+      </w:rPr>
+    </w:lvl>
+    <w:lvl w:ilvl="3" w:tplc="04090001" w:tentative="1">
+      <w:start w:val="1"/>
+      <w:numFmt w:val="bullet"/>
+      <w:lvlText w:val=""/>
+      <w:lvlJc w:val="left"/>
+      <w:pPr>
+        <w:ind w:left="2925" w:hanging="360"/>
+      </w:pPr>
+      <w:rPr>
+        <w:rFonts w:ascii="Symbol" w:hAnsi="Symbol" w:hint="default"/>
+      </w:rPr>
+    </w:lvl>
+    <w:lvl w:ilvl="4" w:tplc="04090003" w:tentative="1">
+      <w:start w:val="1"/>
+      <w:numFmt w:val="bullet"/>
+      <w:lvlText w:val="o"/>
+      <w:lvlJc w:val="left"/>
+      <w:pPr>
+        <w:ind w:left="3645" w:hanging="360"/>
+      </w:pPr>
+      <w:rPr>
+        <w:rFonts w:ascii="Courier New" w:hAnsi="Courier New" w:cs="Courier New" w:hint="default"/>
+      </w:rPr>
+    </w:lvl>
+    <w:lvl w:ilvl="5" w:tplc="04090005" w:tentative="1">
+      <w:start w:val="1"/>
+      <w:numFmt w:val="bullet"/>
+      <w:lvlText w:val=""/>
+      <w:lvlJc w:val="left"/>
+      <w:pPr>
+        <w:ind w:left="4365" w:hanging="360"/>
+      </w:pPr>
+      <w:rPr>
+        <w:rFonts w:ascii="Wingdings" w:hAnsi="Wingdings" w:hint="default"/>
+      </w:rPr>
+    </w:lvl>
+    <w:lvl w:ilvl="6" w:tplc="04090001" w:tentative="1">
+      <w:start w:val="1"/>
+      <w:numFmt w:val="bullet"/>
+      <w:lvlText w:val=""/>
+      <w:lvlJc w:val="left"/>
+      <w:pPr>
+        <w:ind w:left="5085" w:hanging="360"/>
+      </w:pPr>
+      <w:rPr>
+        <w:rFonts w:ascii="Symbol" w:hAnsi="Symbol" w:hint="default"/>
+      </w:rPr>
+    </w:lvl>
+    <w:lvl w:ilvl="7" w:tplc="04090003" w:tentative="1">
+      <w:start w:val="1"/>
+      <w:numFmt w:val="bullet"/>
+      <w:lvlText w:val="o"/>
+      <w:lvlJc w:val="left"/>
+      <w:pPr>
+        <w:ind w:left="5805" w:hanging="360"/>
+      </w:pPr>
+      <w:rPr>
+        <w:rFonts w:ascii="Courier New" w:hAnsi="Courier New" w:cs="Courier New" w:hint="default"/>
+      </w:rPr>
+    </w:lvl>
+    <w:lvl w:ilvl="8" w:tplc="04090005" w:tentative="1">
+      <w:start w:val="1"/>
+      <w:numFmt w:val="bullet"/>
+      <w:lvlText w:val=""/>
+      <w:lvlJc w:val="left"/>
+      <w:pPr>
+        <w:ind w:left="6525" w:hanging="360"/>
+      </w:pPr>
+      <w:rPr>
+        <w:rFonts w:ascii="Wingdings" w:hAnsi="Wingdings" w:hint="default"/>
+      </w:rPr>
+    </w:lvl>
+  </w:abstractNum>
+  <w:abstractNum w:abstractNumId="2">
     <w:nsid w:val="58061FD0"/>
     <w:multiLevelType w:val="multilevel"/>
     <w:tmpl w:val="040C0025"/>
@@ -3992,7 +4143,7 @@
       </w:pPr>
     </w:lvl>
   </w:abstractNum>
-  <w:abstractNum w:abstractNumId="2">
+  <w:abstractNum w:abstractNumId="3">
     <w:nsid w:val="5892152C"/>
     <w:multiLevelType w:val="hybridMultilevel"/>
     <w:tmpl w:val="63C63A20"/>
@@ -4105,7 +4256,7 @@
       </w:rPr>
     </w:lvl>
   </w:abstractNum>
-  <w:abstractNum w:abstractNumId="3">
+  <w:abstractNum w:abstractNumId="4">
     <w:nsid w:val="67113E3A"/>
     <w:multiLevelType w:val="hybridMultilevel"/>
     <w:tmpl w:val="D2FA363C"/>
@@ -4218,17 +4369,136 @@
       </w:rPr>
     </w:lvl>
   </w:abstractNum>
+  <w:abstractNum w:abstractNumId="5">
+    <w:nsid w:val="68F433CE"/>
+    <w:multiLevelType w:val="hybridMultilevel"/>
+    <w:tmpl w:val="2FB23492"/>
+    <w:lvl w:ilvl="0" w:tplc="04090001">
+      <w:start w:val="1"/>
+      <w:numFmt w:val="bullet"/>
+      <w:lvlText w:val=""/>
+      <w:lvlJc w:val="left"/>
+      <w:pPr>
+        <w:ind w:left="720" w:hanging="360"/>
+      </w:pPr>
+      <w:rPr>
+        <w:rFonts w:ascii="Symbol" w:hAnsi="Symbol" w:hint="default"/>
+      </w:rPr>
+    </w:lvl>
+    <w:lvl w:ilvl="1" w:tplc="04090003" w:tentative="1">
+      <w:start w:val="1"/>
+      <w:numFmt w:val="bullet"/>
+      <w:lvlText w:val="o"/>
+      <w:lvlJc w:val="left"/>
+      <w:pPr>
+        <w:ind w:left="1440" w:hanging="360"/>
+      </w:pPr>
+      <w:rPr>
+        <w:rFonts w:ascii="Courier New" w:hAnsi="Courier New" w:cs="Courier New" w:hint="default"/>
+      </w:rPr>
+    </w:lvl>
+    <w:lvl w:ilvl="2" w:tplc="04090005" w:tentative="1">
+      <w:start w:val="1"/>
+      <w:numFmt w:val="bullet"/>
+      <w:lvlText w:val=""/>
+      <w:lvlJc w:val="left"/>
+      <w:pPr>
+        <w:ind w:left="2160" w:hanging="360"/>
+      </w:pPr>
+      <w:rPr>
+        <w:rFonts w:ascii="Wingdings" w:hAnsi="Wingdings" w:hint="default"/>
+      </w:rPr>
+    </w:lvl>
+    <w:lvl w:ilvl="3" w:tplc="04090001" w:tentative="1">
+      <w:start w:val="1"/>
+      <w:numFmt w:val="bullet"/>
+      <w:lvlText w:val=""/>
+      <w:lvlJc w:val="left"/>
+      <w:pPr>
+        <w:ind w:left="2880" w:hanging="360"/>
+      </w:pPr>
+      <w:rPr>
+        <w:rFonts w:ascii="Symbol" w:hAnsi="Symbol" w:hint="default"/>
+      </w:rPr>
+    </w:lvl>
+    <w:lvl w:ilvl="4" w:tplc="04090003" w:tentative="1">
+      <w:start w:val="1"/>
+      <w:numFmt w:val="bullet"/>
+      <w:lvlText w:val="o"/>
+      <w:lvlJc w:val="left"/>
+      <w:pPr>
+        <w:ind w:left="3600" w:hanging="360"/>
+      </w:pPr>
+      <w:rPr>
+        <w:rFonts w:ascii="Courier New" w:hAnsi="Courier New" w:cs="Courier New" w:hint="default"/>
+      </w:rPr>
+    </w:lvl>
+    <w:lvl w:ilvl="5" w:tplc="04090005" w:tentative="1">
+      <w:start w:val="1"/>
+      <w:numFmt w:val="bullet"/>
+      <w:lvlText w:val=""/>
+      <w:lvlJc w:val="left"/>
+      <w:pPr>
+        <w:ind w:left="4320" w:hanging="360"/>
+      </w:pPr>
+      <w:rPr>
+        <w:rFonts w:ascii="Wingdings" w:hAnsi="Wingdings" w:hint="default"/>
+      </w:rPr>
+    </w:lvl>
+    <w:lvl w:ilvl="6" w:tplc="04090001" w:tentative="1">
+      <w:start w:val="1"/>
+      <w:numFmt w:val="bullet"/>
+      <w:lvlText w:val=""/>
+      <w:lvlJc w:val="left"/>
+      <w:pPr>
+        <w:ind w:left="5040" w:hanging="360"/>
+      </w:pPr>
+      <w:rPr>
+        <w:rFonts w:ascii="Symbol" w:hAnsi="Symbol" w:hint="default"/>
+      </w:rPr>
+    </w:lvl>
+    <w:lvl w:ilvl="7" w:tplc="04090003" w:tentative="1">
+      <w:start w:val="1"/>
+      <w:numFmt w:val="bullet"/>
+      <w:lvlText w:val="o"/>
+      <w:lvlJc w:val="left"/>
+      <w:pPr>
+        <w:ind w:left="5760" w:hanging="360"/>
+      </w:pPr>
+      <w:rPr>
+        <w:rFonts w:ascii="Courier New" w:hAnsi="Courier New" w:cs="Courier New" w:hint="default"/>
+      </w:rPr>
+    </w:lvl>
+    <w:lvl w:ilvl="8" w:tplc="04090005" w:tentative="1">
+      <w:start w:val="1"/>
+      <w:numFmt w:val="bullet"/>
+      <w:lvlText w:val=""/>
+      <w:lvlJc w:val="left"/>
+      <w:pPr>
+        <w:ind w:left="6480" w:hanging="360"/>
+      </w:pPr>
+      <w:rPr>
+        <w:rFonts w:ascii="Wingdings" w:hAnsi="Wingdings" w:hint="default"/>
+      </w:rPr>
+    </w:lvl>
+  </w:abstractNum>
   <w:num w:numId="1">
-    <w:abstractNumId w:val="1"/>
+    <w:abstractNumId w:val="2"/>
   </w:num>
   <w:num w:numId="2">
-    <w:abstractNumId w:val="2"/>
+    <w:abstractNumId w:val="3"/>
   </w:num>
   <w:num w:numId="3">
     <w:abstractNumId w:val="0"/>
   </w:num>
   <w:num w:numId="4">
-    <w:abstractNumId w:val="3"/>
+    <w:abstractNumId w:val="4"/>
+  </w:num>
+  <w:num w:numId="5">
+    <w:abstractNumId w:val="1"/>
+  </w:num>
+  <w:num w:numId="6">
+    <w:abstractNumId w:val="5"/>
   </w:num>
 </w:numbering>
 </file>

</xml_diff>